<commit_message>
updated sprint plan -dc
</commit_message>
<xml_diff>
--- a/LibraryAPI/docs/sprint2/Sprint 2.docx
+++ b/LibraryAPI/docs/sprint2/Sprint 2.docx
@@ -46,7 +46,13 @@
         <w:t>–</w:t>
       </w:r>
       <w:r>
-        <w:t xml:space="preserve"> Search on Title, </w:t>
+        <w:t xml:space="preserve"> </w:t>
+      </w:r>
+      <w:r>
+        <w:t>Book s</w:t>
+      </w:r>
+      <w:r>
+        <w:t xml:space="preserve">earch on Title, </w:t>
       </w:r>
       <w:r>
         <w:t>Availability</w:t>
@@ -331,31 +337,39 @@
         <w:spacing w:before="0" w:beforeAutospacing="0" w:after="0" w:afterAutospacing="0" w:line="216" w:lineRule="atLeast"/>
         <w:rPr>
           <w:rFonts w:asciiTheme="minorHAnsi" w:hAnsiTheme="minorHAnsi"/>
+          <w:color w:val="000000"/>
+          <w:sz w:val="26"/>
+          <w:szCs w:val="18"/>
+        </w:rPr>
+      </w:pPr>
+      <w:r>
+        <w:rPr>
+          <w:rStyle w:val="s4"/>
+          <w:rFonts w:asciiTheme="minorHAnsi" w:hAnsiTheme="minorHAnsi"/>
           <w:b/>
           <w:color w:val="000000"/>
-          <w:sz w:val="26"/>
-          <w:szCs w:val="18"/>
-        </w:rPr>
-      </w:pPr>
-      <w:r>
-        <w:rPr>
-          <w:rStyle w:val="s4"/>
+          <w:szCs w:val="18"/>
+        </w:rPr>
+        <w:t>Time Est:</w:t>
+      </w:r>
+      <w:r>
+        <w:rPr>
+          <w:rStyle w:val="apple-converted-space"/>
           <w:rFonts w:asciiTheme="minorHAnsi" w:hAnsiTheme="minorHAnsi"/>
           <w:b/>
           <w:color w:val="000000"/>
           <w:szCs w:val="18"/>
         </w:rPr>
-        <w:t>Time Est:</w:t>
+        <w:t>  </w:t>
       </w:r>
       <w:r>
         <w:rPr>
           <w:rStyle w:val="apple-converted-space"/>
           <w:rFonts w:asciiTheme="minorHAnsi" w:hAnsiTheme="minorHAnsi"/>
-          <w:b/>
-          <w:color w:val="000000"/>
-          <w:szCs w:val="18"/>
-        </w:rPr>
-        <w:t>  </w:t>
+          <w:color w:val="000000"/>
+          <w:szCs w:val="18"/>
+        </w:rPr>
+        <w:t>7-9 days</w:t>
       </w:r>
     </w:p>
     <w:p>
@@ -596,25 +610,33 @@
           <w:color w:val="000000"/>
           <w:szCs w:val="18"/>
         </w:rPr>
-        <w:t xml:space="preserve">if suspended b/c of fees -  an amount of </w:t>
-      </w:r>
-      <w:proofErr w:type="spellStart"/>
-      <w:r>
-        <w:rPr>
-          <w:rFonts w:asciiTheme="minorHAnsi" w:hAnsiTheme="minorHAnsi"/>
-          <w:color w:val="000000"/>
-          <w:szCs w:val="18"/>
-        </w:rPr>
-        <w:t>atleast</w:t>
-      </w:r>
-      <w:proofErr w:type="spellEnd"/>
-      <w:r>
-        <w:rPr>
-          <w:rFonts w:asciiTheme="minorHAnsi" w:hAnsiTheme="minorHAnsi"/>
-          <w:color w:val="000000"/>
-          <w:szCs w:val="18"/>
-        </w:rPr>
-        <w:t xml:space="preserve"> $5 is paid and fees are less than $25</w:t>
+        <w:t>if suspend</w:t>
+      </w:r>
+      <w:bookmarkStart w:id="0" w:name="_GoBack"/>
+      <w:bookmarkEnd w:id="0"/>
+      <w:r>
+        <w:rPr>
+          <w:rFonts w:asciiTheme="minorHAnsi" w:hAnsiTheme="minorHAnsi"/>
+          <w:color w:val="000000"/>
+          <w:szCs w:val="18"/>
+        </w:rPr>
+        <w:t>ed b/c of fees -  an amount of at</w:t>
+      </w:r>
+      <w:r>
+        <w:rPr>
+          <w:rFonts w:asciiTheme="minorHAnsi" w:hAnsiTheme="minorHAnsi"/>
+          <w:color w:val="000000"/>
+          <w:szCs w:val="18"/>
+        </w:rPr>
+        <w:t xml:space="preserve"> </w:t>
+      </w:r>
+      <w:r>
+        <w:rPr>
+          <w:rFonts w:asciiTheme="minorHAnsi" w:hAnsiTheme="minorHAnsi"/>
+          <w:color w:val="000000"/>
+          <w:szCs w:val="18"/>
+        </w:rPr>
+        <w:t>least $5 is paid and fees are less than $25</w:t>
       </w:r>
     </w:p>
     <w:p>
@@ -668,7 +690,6 @@
           <w:szCs w:val="18"/>
         </w:rPr>
       </w:pPr>
-      <w:bookmarkStart w:id="0" w:name="_GoBack"/>
       <w:r>
         <w:rPr>
           <w:rStyle w:val="s4"/>
@@ -680,7 +701,6 @@
         <w:t>Before task completion:</w:t>
       </w:r>
     </w:p>
-    <w:bookmarkEnd w:id="0"/>
     <w:p>
       <w:pPr>
         <w:pStyle w:val="ListParagraph"/>

</xml_diff>

<commit_message>
members report books lost/manager apply charges
</commit_message>
<xml_diff>
--- a/LibraryAPI/docs/sprint2/Sprint 2.docx
+++ b/LibraryAPI/docs/sprint2/Sprint 2.docx
@@ -79,7 +79,323 @@
         <w:rPr>
           <w:rFonts w:ascii="Times" w:hAnsi="Times" w:cs="Times"/>
         </w:rPr>
-        <w:t xml:space="preserve"> Members can retrieve info such as current/past checkouts, fines, </w:t>
+        <w:t xml:space="preserve"> Members can retrieve info such as current/past checkouts, fines, hold request, etc</w:t>
+      </w:r>
+    </w:p>
+    <w:p>
+      <w:pPr>
+        <w:ind w:left="720"/>
+      </w:pPr>
+      <w:r>
+        <w:rPr>
+          <w:rFonts w:ascii="Times" w:hAnsi="Times" w:cs="Times"/>
+        </w:rPr>
+        <w:tab/>
+        <w:t>•</w:t>
+      </w:r>
+      <w:r>
+        <w:rPr>
+          <w:rFonts w:ascii="Times" w:hAnsi="Times" w:cs="Times"/>
+        </w:rPr>
+        <w:tab/>
+        <w:t xml:space="preserve">UID 3 </w:t>
+      </w:r>
+      <w:r>
+        <w:rPr>
+          <w:rFonts w:ascii="Helvetica" w:hAnsi="Helvetica" w:cs="Helvetica"/>
+        </w:rPr>
+        <w:t>–</w:t>
+      </w:r>
+      <w:r>
+        <w:rPr>
+          <w:rFonts w:ascii="Times" w:hAnsi="Times" w:cs="Times"/>
+        </w:rPr>
+        <w:t xml:space="preserve"> Members-checkout/renew/request hold</w:t>
+      </w:r>
+    </w:p>
+    <w:p>
+      <w:pPr>
+        <w:ind w:left="720"/>
+      </w:pPr>
+      <w:r>
+        <w:rPr>
+          <w:rFonts w:ascii="Times" w:hAnsi="Times" w:cs="Times"/>
+        </w:rPr>
+        <w:tab/>
+        <w:t>•</w:t>
+      </w:r>
+      <w:r>
+        <w:rPr>
+          <w:rFonts w:ascii="Times" w:hAnsi="Times" w:cs="Times"/>
+        </w:rPr>
+        <w:tab/>
+        <w:t xml:space="preserve">UID 6 </w:t>
+      </w:r>
+      <w:r>
+        <w:rPr>
+          <w:rFonts w:ascii="Helvetica" w:hAnsi="Helvetica" w:cs="Helvetica"/>
+        </w:rPr>
+        <w:t>–</w:t>
+      </w:r>
+      <w:r>
+        <w:rPr>
+          <w:rFonts w:ascii="Times" w:hAnsi="Times" w:cs="Times"/>
+        </w:rPr>
+        <w:t xml:space="preserve"> Manager can edit book inventory</w:t>
+      </w:r>
+    </w:p>
+    <w:p>
+      <w:pPr>
+        <w:ind w:left="720"/>
+      </w:pPr>
+      <w:r>
+        <w:rPr>
+          <w:rFonts w:ascii="Times" w:hAnsi="Times" w:cs="Times"/>
+        </w:rPr>
+        <w:tab/>
+        <w:t>•</w:t>
+      </w:r>
+      <w:r>
+        <w:rPr>
+          <w:rFonts w:ascii="Times" w:hAnsi="Times" w:cs="Times"/>
+        </w:rPr>
+        <w:tab/>
+        <w:t xml:space="preserve">UID 6 </w:t>
+      </w:r>
+      <w:r>
+        <w:rPr>
+          <w:rFonts w:ascii="Helvetica" w:hAnsi="Helvetica" w:cs="Helvetica"/>
+        </w:rPr>
+        <w:t>–</w:t>
+      </w:r>
+      <w:r>
+        <w:rPr>
+          <w:rFonts w:ascii="Times" w:hAnsi="Times" w:cs="Times"/>
+        </w:rPr>
+        <w:t xml:space="preserve"> Manager can apply charges</w:t>
+      </w:r>
+    </w:p>
+    <w:p>
+      <w:pPr>
+        <w:ind w:left="720"/>
+      </w:pPr>
+      <w:r>
+        <w:rPr>
+          <w:rFonts w:ascii="Times" w:hAnsi="Times" w:cs="Times"/>
+        </w:rPr>
+        <w:tab/>
+        <w:t>•</w:t>
+      </w:r>
+      <w:r>
+        <w:rPr>
+          <w:rFonts w:ascii="Times" w:hAnsi="Times" w:cs="Times"/>
+        </w:rPr>
+        <w:tab/>
+        <w:t xml:space="preserve">UID 6 </w:t>
+      </w:r>
+      <w:r>
+        <w:rPr>
+          <w:rFonts w:ascii="Helvetica" w:hAnsi="Helvetica" w:cs="Helvetica"/>
+        </w:rPr>
+        <w:t>–</w:t>
+      </w:r>
+      <w:r>
+        <w:rPr>
+          <w:rFonts w:ascii="Times" w:hAnsi="Times" w:cs="Times"/>
+        </w:rPr>
+        <w:t xml:space="preserve"> Manager can suspend/reactivate members</w:t>
+      </w:r>
+    </w:p>
+    <w:p>
+      <w:pPr>
+        <w:ind w:left="1440" w:hanging="720"/>
+      </w:pPr>
+      <w:r>
+        <w:rPr>
+          <w:rFonts w:ascii="Times" w:hAnsi="Times" w:cs="Times"/>
+        </w:rPr>
+        <w:tab/>
+        <w:t>•</w:t>
+      </w:r>
+      <w:r>
+        <w:rPr>
+          <w:rFonts w:ascii="Times" w:hAnsi="Times" w:cs="Times"/>
+        </w:rPr>
+        <w:tab/>
+        <w:t>UID 7 — Retrieve member account information through Associate privileges</w:t>
+      </w:r>
+    </w:p>
+    <w:p/>
+    <w:p>
+      <w:pPr>
+        <w:ind w:left="720"/>
+      </w:pPr>
+    </w:p>
+    <w:p/>
+    <w:p>
+      <w:r>
+        <w:rPr>
+          <w:rFonts w:ascii="Times" w:hAnsi="Times" w:cs="Times"/>
+          <w:b/>
+          <w:sz w:val="48"/>
+        </w:rPr>
+        <w:t>TASK BREAKDOWN</w:t>
+      </w:r>
+    </w:p>
+    <w:p/>
+    <w:p>
+      <w:r>
+        <w:rPr>
+          <w:rFonts w:ascii="Times" w:hAnsi="Times" w:cs="Times"/>
+          <w:b/>
+        </w:rPr>
+        <w:t>Task:</w:t>
+      </w:r>
+      <w:r>
+        <w:rPr>
+          <w:rFonts w:ascii="Times" w:hAnsi="Times" w:cs="Times"/>
+        </w:rPr>
+        <w:t>    UID 6: Manager can apply charges</w:t>
+      </w:r>
+    </w:p>
+    <w:p>
+      <w:pPr>
+        <w:ind w:firstLine="720"/>
+        <w:rPr>
+          <w:rFonts w:ascii="Times" w:hAnsi="Times" w:cs="Times"/>
+          <w:sz w:val="26"/>
+        </w:rPr>
+      </w:pPr>
+      <w:r>
+        <w:rPr>
+          <w:rFonts w:ascii="Times" w:hAnsi="Times" w:cs="Times"/>
+        </w:rPr>
+        <w:t xml:space="preserve"> </w:t>
+      </w:r>
+      <w:r>
+        <w:rPr>
+          <w:rFonts w:ascii="Times" w:hAnsi="Times" w:cs="Times"/>
+        </w:rPr>
+        <w:t xml:space="preserve"> </w:t>
+      </w:r>
+      <w:r>
+        <w:rPr>
+          <w:rFonts w:ascii="Times" w:hAnsi="Times" w:cs="Times"/>
+        </w:rPr>
+        <w:t xml:space="preserve">UID 6: </w:t>
+      </w:r>
+      <w:r>
+        <w:rPr>
+          <w:rFonts w:ascii="Times" w:hAnsi="Times" w:cs="Times"/>
+          <w:sz w:val="26"/>
+        </w:rPr>
+        <w:t>Manager can suspend/reactivate members</w:t>
+      </w:r>
+    </w:p>
+    <w:p>
+      <w:pPr>
+        <w:ind w:firstLine="720"/>
+        <w:rPr>
+          <w:rFonts w:ascii="Times" w:hAnsi="Times" w:cs="Times"/>
+          <w:sz w:val="26"/>
+        </w:rPr>
+      </w:pPr>
+      <w:r>
+        <w:rPr>
+          <w:rFonts w:ascii="Times" w:hAnsi="Times" w:cs="Times"/>
+          <w:sz w:val="26"/>
+        </w:rPr>
+        <w:t xml:space="preserve">  </w:t>
+      </w:r>
+      <w:r>
+        <w:rPr>
+          <w:rFonts w:ascii="Times" w:hAnsi="Times" w:cs="Times"/>
+          <w:sz w:val="26"/>
+        </w:rPr>
+        <w:t>Members can make payme</w:t>
+      </w:r>
+      <w:r>
+        <w:rPr>
+          <w:rFonts w:ascii="Times" w:hAnsi="Times" w:cs="Times"/>
+          <w:sz w:val="26"/>
+        </w:rPr>
+        <w:t>n</w:t>
+      </w:r>
+      <w:r>
+        <w:rPr>
+          <w:rFonts w:ascii="Times" w:hAnsi="Times" w:cs="Times"/>
+          <w:sz w:val="26"/>
+        </w:rPr>
+        <w:t>ts</w:t>
+      </w:r>
+    </w:p>
+    <w:p>
+      <w:pPr>
+        <w:ind w:firstLine="720"/>
+      </w:pPr>
+      <w:r>
+        <w:rPr>
+          <w:rFonts w:ascii="Times" w:hAnsi="Times" w:cs="Times"/>
+          <w:sz w:val="26"/>
+        </w:rPr>
+        <w:t xml:space="preserve">  UID 3: members checkout renew request hold</w:t>
+      </w:r>
+    </w:p>
+    <w:p>
+      <w:r>
+        <w:rPr>
+          <w:rFonts w:ascii="Times" w:hAnsi="Times" w:cs="Times"/>
+          <w:b/>
+        </w:rPr>
+        <w:t>Time Est:  </w:t>
+      </w:r>
+      <w:r>
+        <w:rPr>
+          <w:rFonts w:ascii="Times" w:hAnsi="Times" w:cs="Times"/>
+        </w:rPr>
+        <w:t>7-9 days</w:t>
+      </w:r>
+    </w:p>
+    <w:p>
+      <w:r>
+        <w:rPr>
+          <w:rFonts w:ascii="Times" w:hAnsi="Times" w:cs="Times"/>
+          <w:b/>
+        </w:rPr>
+        <w:t>Assigned To: </w:t>
+      </w:r>
+      <w:r>
+        <w:rPr>
+          <w:rFonts w:ascii="Times" w:hAnsi="Times" w:cs="Times"/>
+        </w:rPr>
+        <w:t>Donovan Colton</w:t>
+      </w:r>
+    </w:p>
+    <w:p>
+      <w:r>
+        <w:rPr>
+          <w:rFonts w:ascii="Times" w:hAnsi="Times" w:cs="Times"/>
+          <w:b/>
+        </w:rPr>
+        <w:t>Description: </w:t>
+      </w:r>
+    </w:p>
+    <w:p>
+      <w:pPr>
+        <w:ind w:left="1440"/>
+      </w:pPr>
+      <w:r>
+        <w:rPr>
+          <w:rFonts w:ascii="Times" w:hAnsi="Times" w:cs="Times"/>
+        </w:rPr>
+        <w:t>•</w:t>
+      </w:r>
+      <w:r>
+        <w:rPr>
+          <w:rFonts w:ascii="Times" w:hAnsi="Times" w:cs="Times"/>
+        </w:rPr>
+        <w:tab/>
+        <w:t xml:space="preserve">Manager is able to run a program to apply books fees to all users at once </w:t>
       </w:r>
       <w:bookmarkStart w:id="0" w:name="_GoBack"/>
       <w:bookmarkEnd w:id="0"/>
@@ -87,7 +403,55 @@
         <w:rPr>
           <w:rFonts w:ascii="Times" w:hAnsi="Times" w:cs="Times"/>
         </w:rPr>
-        <w:t>hold request, etc</w:t>
+        <w:t>each day a book is late for each user</w:t>
+      </w:r>
+    </w:p>
+    <w:p>
+      <w:pPr>
+        <w:ind w:left="1440"/>
+      </w:pPr>
+      <w:r>
+        <w:rPr>
+          <w:rFonts w:ascii="Times" w:hAnsi="Times" w:cs="Times"/>
+        </w:rPr>
+        <w:t>•</w:t>
+      </w:r>
+      <w:r>
+        <w:rPr>
+          <w:rFonts w:ascii="Times" w:hAnsi="Times" w:cs="Times"/>
+        </w:rPr>
+        <w:tab/>
+        <w:t>Manager will charge user account the price of book if report lost. Daily  no longer applicable</w:t>
+      </w:r>
+    </w:p>
+    <w:p>
+      <w:pPr>
+        <w:ind w:left="1440"/>
+      </w:pPr>
+      <w:r>
+        <w:rPr>
+          <w:rFonts w:ascii="Times" w:hAnsi="Times" w:cs="Times"/>
+        </w:rPr>
+        <w:t>•</w:t>
+      </w:r>
+      <w:r>
+        <w:rPr>
+          <w:rFonts w:ascii="Times" w:hAnsi="Times" w:cs="Times"/>
+        </w:rPr>
+        <w:tab/>
+        <w:t>A user is suspended when a book is lost, fines exceeded 25$</w:t>
+      </w:r>
+      <w:r>
+        <w:rPr>
+          <w:rFonts w:ascii="Times" w:hAnsi="Times" w:cs="Times"/>
+        </w:rPr>
+        <w:t xml:space="preserve"> ($.10 for everyday late)</w:t>
+      </w:r>
+      <w:r>
+        <w:rPr>
+          <w:rFonts w:ascii="Times" w:hAnsi="Times" w:cs="Times"/>
+        </w:rPr>
+        <w:t>, or at the discretion of the library manager</w:t>
       </w:r>
     </w:p>
     <w:p>
@@ -106,7 +470,44 @@
           <w:rFonts w:ascii="Times" w:hAnsi="Times" w:cs="Times"/>
         </w:rPr>
         <w:tab/>
-        <w:t xml:space="preserve">UID 3 </w:t>
+        <w:t>A user is reactivated:</w:t>
+      </w:r>
+    </w:p>
+    <w:p>
+      <w:pPr>
+        <w:ind w:left="2160" w:hanging="720"/>
+      </w:pPr>
+      <w:r>
+        <w:rPr>
+          <w:rFonts w:ascii="Times" w:hAnsi="Times" w:cs="Times"/>
+        </w:rPr>
+        <w:tab/>
+        <w:t>•</w:t>
+      </w:r>
+      <w:r>
+        <w:rPr>
+          <w:rFonts w:ascii="Times" w:hAnsi="Times" w:cs="Times"/>
+        </w:rPr>
+        <w:tab/>
+        <w:t>if suspended b/c of fees -  an amount of at least $5 is paid and fees are less than $25</w:t>
+      </w:r>
+    </w:p>
+    <w:p>
+      <w:pPr>
+        <w:ind w:left="2160"/>
+      </w:pPr>
+      <w:r>
+        <w:rPr>
+          <w:rFonts w:ascii="Times" w:hAnsi="Times" w:cs="Times"/>
+        </w:rPr>
+        <w:t>•</w:t>
+      </w:r>
+      <w:r>
+        <w:rPr>
+          <w:rFonts w:ascii="Times" w:hAnsi="Times" w:cs="Times"/>
+        </w:rPr>
+        <w:tab/>
+        <w:t xml:space="preserve">if suspended b/c of lost books </w:t>
       </w:r>
       <w:r>
         <w:rPr>
@@ -118,7 +519,24 @@
         <w:rPr>
           <w:rFonts w:ascii="Times" w:hAnsi="Times" w:cs="Times"/>
         </w:rPr>
-        <w:t xml:space="preserve"> Members-checkout/renew/request hold</w:t>
+        <w:t xml:space="preserve"> the entire cost of the book is paid     and fees are less than $25</w:t>
+      </w:r>
+    </w:p>
+    <w:p>
+      <w:pPr>
+        <w:rPr>
+          <w:rFonts w:ascii="Times" w:hAnsi="Times" w:cs="Times"/>
+          <w:b/>
+        </w:rPr>
+      </w:pPr>
+    </w:p>
+    <w:p>
+      <w:r>
+        <w:rPr>
+          <w:rFonts w:ascii="Times" w:hAnsi="Times" w:cs="Times"/>
+          <w:b/>
+        </w:rPr>
+        <w:t>Before task completion:</w:t>
       </w:r>
     </w:p>
     <w:p>
@@ -137,19 +555,75 @@
           <w:rFonts w:ascii="Times" w:hAnsi="Times" w:cs="Times"/>
         </w:rPr>
         <w:tab/>
-        <w:t xml:space="preserve">UID 6 </w:t>
-      </w:r>
-      <w:r>
-        <w:rPr>
-          <w:rFonts w:ascii="Helvetica" w:hAnsi="Helvetica" w:cs="Helvetica"/>
-        </w:rPr>
-        <w:t>–</w:t>
-      </w:r>
-      <w:r>
-        <w:rPr>
-          <w:rFonts w:ascii="Times" w:hAnsi="Times" w:cs="Times"/>
-        </w:rPr>
-        <w:t xml:space="preserve"> Manager can edit book inventory</w:t>
+        <w:t>Book_checkouts must have a date and time of return column added</w:t>
+      </w:r>
+    </w:p>
+    <w:p>
+      <w:r>
+        <w:t>--------------------------------</w:t>
+      </w:r>
+    </w:p>
+    <w:p/>
+    <w:p>
+      <w:r>
+        <w:rPr>
+          <w:rFonts w:ascii="Times" w:hAnsi="Times" w:cs="Times"/>
+          <w:b/>
+        </w:rPr>
+        <w:t xml:space="preserve">Task:  </w:t>
+      </w:r>
+      <w:r>
+        <w:rPr>
+          <w:rFonts w:ascii="Times" w:hAnsi="Times" w:cs="Times"/>
+        </w:rPr>
+        <w:t>UID 1: Book search on Title, Availability</w:t>
+      </w:r>
+    </w:p>
+    <w:p>
+      <w:r>
+        <w:rPr>
+          <w:rFonts w:ascii="Times" w:hAnsi="Times" w:cs="Times"/>
+        </w:rPr>
+        <w:t xml:space="preserve">           UID 2: Members can retrieve info such as current/past checkouts, fines, hold request, etc</w:t>
+      </w:r>
+    </w:p>
+    <w:p>
+      <w:r>
+        <w:rPr>
+          <w:rFonts w:ascii="Times" w:hAnsi="Times" w:cs="Times"/>
+          <w:b/>
+        </w:rPr>
+        <w:t>Time Est:  </w:t>
+      </w:r>
+      <w:r>
+        <w:rPr>
+          <w:rFonts w:ascii="Times" w:hAnsi="Times" w:cs="Times"/>
+        </w:rPr>
+        <w:t>7-10 days</w:t>
+      </w:r>
+    </w:p>
+    <w:p>
+      <w:r>
+        <w:rPr>
+          <w:rFonts w:ascii="Times" w:hAnsi="Times" w:cs="Times"/>
+          <w:b/>
+        </w:rPr>
+        <w:t>Assigned To: </w:t>
+      </w:r>
+      <w:r>
+        <w:rPr>
+          <w:rFonts w:ascii="Times" w:hAnsi="Times" w:cs="Times"/>
+        </w:rPr>
+        <w:t>Faisal Almansour</w:t>
+      </w:r>
+    </w:p>
+    <w:p>
+      <w:r>
+        <w:rPr>
+          <w:rFonts w:ascii="Times" w:hAnsi="Times" w:cs="Times"/>
+          <w:b/>
+        </w:rPr>
+        <w:t xml:space="preserve">Description:  </w:t>
       </w:r>
     </w:p>
     <w:p>
@@ -160,6 +634,7 @@
         <w:rPr>
           <w:rFonts w:ascii="Times" w:hAnsi="Times" w:cs="Times"/>
         </w:rPr>
+        <w:lastRenderedPageBreak/>
         <w:tab/>
         <w:t>•</w:t>
       </w:r>
@@ -168,19 +643,7 @@
           <w:rFonts w:ascii="Times" w:hAnsi="Times" w:cs="Times"/>
         </w:rPr>
         <w:tab/>
-        <w:t xml:space="preserve">UID 6 </w:t>
-      </w:r>
-      <w:r>
-        <w:rPr>
-          <w:rFonts w:ascii="Helvetica" w:hAnsi="Helvetica" w:cs="Helvetica"/>
-        </w:rPr>
-        <w:t>–</w:t>
-      </w:r>
-      <w:r>
-        <w:rPr>
-          <w:rFonts w:ascii="Times" w:hAnsi="Times" w:cs="Times"/>
-        </w:rPr>
-        <w:t xml:space="preserve"> Manager can apply charges</w:t>
+        <w:t>Searching books title and make sure their available.</w:t>
       </w:r>
     </w:p>
     <w:p>
@@ -199,123 +662,27 @@
           <w:rFonts w:ascii="Times" w:hAnsi="Times" w:cs="Times"/>
         </w:rPr>
         <w:tab/>
-        <w:t xml:space="preserve">UID 6 </w:t>
-      </w:r>
-      <w:r>
-        <w:rPr>
-          <w:rFonts w:ascii="Helvetica" w:hAnsi="Helvetica" w:cs="Helvetica"/>
-        </w:rPr>
-        <w:t>–</w:t>
-      </w:r>
-      <w:r>
-        <w:rPr>
-          <w:rFonts w:ascii="Times" w:hAnsi="Times" w:cs="Times"/>
-        </w:rPr>
-        <w:t xml:space="preserve"> Manager can suspend/reactivate members</w:t>
-      </w:r>
-    </w:p>
-    <w:p>
-      <w:pPr>
-        <w:ind w:left="1440" w:hanging="720"/>
-      </w:pPr>
-      <w:r>
-        <w:rPr>
-          <w:rFonts w:ascii="Times" w:hAnsi="Times" w:cs="Times"/>
-        </w:rPr>
-        <w:tab/>
-        <w:t>•</w:t>
-      </w:r>
-      <w:r>
-        <w:rPr>
-          <w:rFonts w:ascii="Times" w:hAnsi="Times" w:cs="Times"/>
-        </w:rPr>
-        <w:tab/>
-        <w:t xml:space="preserve">UID 7 — Retrieve member account information through Associate </w:t>
-      </w:r>
-      <w:r>
-        <w:rPr>
-          <w:rFonts w:ascii="Times" w:hAnsi="Times" w:cs="Times"/>
-        </w:rPr>
-        <w:t>privileges</w:t>
-      </w:r>
-    </w:p>
-    <w:p/>
-    <w:p>
-      <w:pPr>
-        <w:ind w:left="720"/>
-      </w:pPr>
-    </w:p>
-    <w:p/>
-    <w:p>
-      <w:r>
-        <w:rPr>
-          <w:rFonts w:ascii="Times" w:hAnsi="Times" w:cs="Times"/>
-          <w:b/>
-          <w:sz w:val="48"/>
-        </w:rPr>
-        <w:t>TASK BREAKDOWN</w:t>
-      </w:r>
-    </w:p>
-    <w:p/>
-    <w:p>
-      <w:r>
-        <w:rPr>
-          <w:rFonts w:ascii="Times" w:hAnsi="Times" w:cs="Times"/>
-          <w:b/>
-        </w:rPr>
-        <w:t>Task:</w:t>
-      </w:r>
-      <w:r>
-        <w:rPr>
-          <w:rFonts w:ascii="Times" w:hAnsi="Times" w:cs="Times"/>
-        </w:rPr>
-        <w:t>    UID 6: Manager can apply char</w:t>
-      </w:r>
-      <w:r>
-        <w:rPr>
-          <w:rFonts w:ascii="Times" w:hAnsi="Times" w:cs="Times"/>
-        </w:rPr>
-        <w:t>ges</w:t>
-      </w:r>
-    </w:p>
-    <w:p>
-      <w:pPr>
-        <w:ind w:firstLine="720"/>
-        <w:rPr>
-          <w:rFonts w:ascii="Times" w:hAnsi="Times" w:cs="Times"/>
-          <w:sz w:val="26"/>
-        </w:rPr>
-      </w:pPr>
-      <w:r>
-        <w:rPr>
-          <w:rFonts w:ascii="Times" w:hAnsi="Times" w:cs="Times"/>
-        </w:rPr>
-        <w:t xml:space="preserve"> </w:t>
-      </w:r>
-      <w:r>
-        <w:rPr>
-          <w:rFonts w:ascii="Times" w:hAnsi="Times" w:cs="Times"/>
-        </w:rPr>
-        <w:t xml:space="preserve">UID 6: </w:t>
-      </w:r>
-      <w:r>
-        <w:rPr>
-          <w:rFonts w:ascii="Times" w:hAnsi="Times" w:cs="Times"/>
-          <w:sz w:val="26"/>
-        </w:rPr>
-        <w:t>Manager can suspend/reactivate members</w:t>
-      </w:r>
-    </w:p>
-    <w:p>
-      <w:pPr>
-        <w:ind w:firstLine="720"/>
-      </w:pPr>
-      <w:r>
-        <w:rPr>
-          <w:rFonts w:ascii="Times" w:hAnsi="Times" w:cs="Times"/>
-          <w:sz w:val="26"/>
-        </w:rPr>
-        <w:t>Members can make paymets</w:t>
+        <w:t>Making sure members can access info such as current or past checkout, fees, and hold request.</w:t>
+      </w:r>
+    </w:p>
+    <w:p>
+      <w:r>
+        <w:t>-----------------------------------</w:t>
+      </w:r>
+    </w:p>
+    <w:p>
+      <w:r>
+        <w:rPr>
+          <w:rFonts w:ascii="Times" w:hAnsi="Times" w:cs="Times"/>
+          <w:b/>
+        </w:rPr>
+        <w:t xml:space="preserve">Task:  </w:t>
+      </w:r>
+      <w:r>
+        <w:rPr>
+          <w:rFonts w:ascii="Times" w:hAnsi="Times" w:cs="Times"/>
+        </w:rPr>
+        <w:t>UID 7: Retrieve member account information through Associate privileges</w:t>
       </w:r>
     </w:p>
     <w:p>
@@ -330,7 +697,7 @@
         <w:rPr>
           <w:rFonts w:ascii="Times" w:hAnsi="Times" w:cs="Times"/>
         </w:rPr>
-        <w:t>7-9 days</w:t>
+        <w:t>2-4 days</w:t>
       </w:r>
     </w:p>
     <w:p>
@@ -340,375 +707,6 @@
           <w:b/>
         </w:rPr>
         <w:t>Assigned To: </w:t>
-      </w:r>
-      <w:r>
-        <w:rPr>
-          <w:rFonts w:ascii="Times" w:hAnsi="Times" w:cs="Times"/>
-        </w:rPr>
-        <w:t>Donovan Colton</w:t>
-      </w:r>
-    </w:p>
-    <w:p>
-      <w:r>
-        <w:rPr>
-          <w:rFonts w:ascii="Times" w:hAnsi="Times" w:cs="Times"/>
-          <w:b/>
-        </w:rPr>
-        <w:t>Description: </w:t>
-      </w:r>
-    </w:p>
-    <w:p>
-      <w:pPr>
-        <w:ind w:left="720"/>
-      </w:pPr>
-      <w:r>
-        <w:rPr>
-          <w:rFonts w:ascii="Times" w:hAnsi="Times" w:cs="Times"/>
-        </w:rPr>
-        <w:tab/>
-        <w:t>•</w:t>
-      </w:r>
-      <w:r>
-        <w:rPr>
-          <w:rFonts w:ascii="Times" w:hAnsi="Times" w:cs="Times"/>
-        </w:rPr>
-        <w:tab/>
-        <w:t>Manager is able to run a program to apply books fees to all users at once each day a book is late for each user</w:t>
-      </w:r>
-    </w:p>
-    <w:p>
-      <w:pPr>
-        <w:ind w:left="720"/>
-      </w:pPr>
-      <w:r>
-        <w:rPr>
-          <w:rFonts w:ascii="Times" w:hAnsi="Times" w:cs="Times"/>
-        </w:rPr>
-        <w:tab/>
-        <w:t>•</w:t>
-      </w:r>
-      <w:r>
-        <w:rPr>
-          <w:rFonts w:ascii="Times" w:hAnsi="Times" w:cs="Times"/>
-        </w:rPr>
-        <w:tab/>
-        <w:t>Manager will charge user a</w:t>
-      </w:r>
-      <w:r>
-        <w:rPr>
-          <w:rFonts w:ascii="Times" w:hAnsi="Times" w:cs="Times"/>
-        </w:rPr>
-        <w:t>ccount the price of book if report lost. Daily fees no longer applicable</w:t>
-      </w:r>
-    </w:p>
-    <w:p>
-      <w:pPr>
-        <w:ind w:left="720"/>
-      </w:pPr>
-      <w:r>
-        <w:rPr>
-          <w:rFonts w:ascii="Times" w:hAnsi="Times" w:cs="Times"/>
-        </w:rPr>
-        <w:tab/>
-        <w:t>•</w:t>
-      </w:r>
-      <w:r>
-        <w:rPr>
-          <w:rFonts w:ascii="Times" w:hAnsi="Times" w:cs="Times"/>
-        </w:rPr>
-        <w:tab/>
-        <w:t>A user is suspended when a book is lost, fines exceeded 25$, or at the discretion of the library manager</w:t>
-      </w:r>
-    </w:p>
-    <w:p>
-      <w:pPr>
-        <w:ind w:left="720"/>
-      </w:pPr>
-      <w:r>
-        <w:rPr>
-          <w:rFonts w:ascii="Times" w:hAnsi="Times" w:cs="Times"/>
-        </w:rPr>
-        <w:tab/>
-        <w:t>•</w:t>
-      </w:r>
-      <w:r>
-        <w:rPr>
-          <w:rFonts w:ascii="Times" w:hAnsi="Times" w:cs="Times"/>
-        </w:rPr>
-        <w:tab/>
-        <w:t>A user is reactivated:</w:t>
-      </w:r>
-    </w:p>
-    <w:p>
-      <w:pPr>
-        <w:ind w:left="2160" w:hanging="720"/>
-      </w:pPr>
-      <w:r>
-        <w:rPr>
-          <w:rFonts w:ascii="Times" w:hAnsi="Times" w:cs="Times"/>
-        </w:rPr>
-        <w:tab/>
-        <w:t>•</w:t>
-      </w:r>
-      <w:r>
-        <w:rPr>
-          <w:rFonts w:ascii="Times" w:hAnsi="Times" w:cs="Times"/>
-        </w:rPr>
-        <w:tab/>
-        <w:t>if suspended b/c of fees -  an amount of at le</w:t>
-      </w:r>
-      <w:r>
-        <w:rPr>
-          <w:rFonts w:ascii="Times" w:hAnsi="Times" w:cs="Times"/>
-        </w:rPr>
-        <w:t xml:space="preserve">ast $5 is paid </w:t>
-      </w:r>
-      <w:r>
-        <w:rPr>
-          <w:rFonts w:ascii="Times" w:hAnsi="Times" w:cs="Times"/>
-        </w:rPr>
-        <w:t xml:space="preserve">and fees </w:t>
-      </w:r>
-      <w:r>
-        <w:rPr>
-          <w:rFonts w:ascii="Times" w:hAnsi="Times" w:cs="Times"/>
-        </w:rPr>
-        <w:t>are less than $25</w:t>
-      </w:r>
-    </w:p>
-    <w:p>
-      <w:pPr>
-        <w:ind w:left="2160"/>
-      </w:pPr>
-      <w:r>
-        <w:rPr>
-          <w:rFonts w:ascii="Times" w:hAnsi="Times" w:cs="Times"/>
-        </w:rPr>
-        <w:t>•</w:t>
-      </w:r>
-      <w:r>
-        <w:rPr>
-          <w:rFonts w:ascii="Times" w:hAnsi="Times" w:cs="Times"/>
-        </w:rPr>
-        <w:tab/>
-        <w:t xml:space="preserve">if suspended b/c of lost books </w:t>
-      </w:r>
-      <w:r>
-        <w:rPr>
-          <w:rFonts w:ascii="Helvetica" w:hAnsi="Helvetica" w:cs="Helvetica"/>
-        </w:rPr>
-        <w:t>–</w:t>
-      </w:r>
-      <w:r>
-        <w:rPr>
-          <w:rFonts w:ascii="Times" w:hAnsi="Times" w:cs="Times"/>
-        </w:rPr>
-        <w:t xml:space="preserve"> the entire cost of the book is paid     </w:t>
-      </w:r>
-      <w:r>
-        <w:rPr>
-          <w:rFonts w:ascii="Times" w:hAnsi="Times" w:cs="Times"/>
-        </w:rPr>
-        <w:t>and fees are less than $25</w:t>
-      </w:r>
-    </w:p>
-    <w:p>
-      <w:pPr>
-        <w:rPr>
-          <w:rFonts w:ascii="Times" w:hAnsi="Times" w:cs="Times"/>
-          <w:b/>
-        </w:rPr>
-      </w:pPr>
-    </w:p>
-    <w:p>
-      <w:r>
-        <w:rPr>
-          <w:rFonts w:ascii="Times" w:hAnsi="Times" w:cs="Times"/>
-          <w:b/>
-        </w:rPr>
-        <w:t>Before task completion:</w:t>
-      </w:r>
-    </w:p>
-    <w:p>
-      <w:pPr>
-        <w:ind w:left="720"/>
-      </w:pPr>
-      <w:r>
-        <w:rPr>
-          <w:rFonts w:ascii="Times" w:hAnsi="Times" w:cs="Times"/>
-        </w:rPr>
-        <w:tab/>
-        <w:t>•</w:t>
-      </w:r>
-      <w:r>
-        <w:rPr>
-          <w:rFonts w:ascii="Times" w:hAnsi="Times" w:cs="Times"/>
-        </w:rPr>
-        <w:tab/>
-        <w:t>Book_checkouts must have a date and time of return column added</w:t>
-      </w:r>
-    </w:p>
-    <w:p>
-      <w:r>
-        <w:t>--------------------------------</w:t>
-      </w:r>
-    </w:p>
-    <w:p/>
-    <w:p>
-      <w:r>
-        <w:rPr>
-          <w:rFonts w:ascii="Times" w:hAnsi="Times" w:cs="Times"/>
-          <w:b/>
-        </w:rPr>
-        <w:t xml:space="preserve">Task:  </w:t>
-      </w:r>
-      <w:r>
-        <w:rPr>
-          <w:rFonts w:ascii="Times" w:hAnsi="Times" w:cs="Times"/>
-        </w:rPr>
-        <w:t>UID 1: Book search on Title, Availability</w:t>
-      </w:r>
-    </w:p>
-    <w:p>
-      <w:r>
-        <w:rPr>
-          <w:rFonts w:ascii="Times" w:hAnsi="Times" w:cs="Times"/>
-        </w:rPr>
-        <w:t xml:space="preserve">           UID 2: Members can retrieve info such as current/past checkouts, fines, hold request, etc</w:t>
-      </w:r>
-    </w:p>
-    <w:p>
-      <w:r>
-        <w:rPr>
-          <w:rFonts w:ascii="Times" w:hAnsi="Times" w:cs="Times"/>
-          <w:b/>
-        </w:rPr>
-        <w:t>Time Est:  </w:t>
-      </w:r>
-      <w:r>
-        <w:rPr>
-          <w:rFonts w:ascii="Times" w:hAnsi="Times" w:cs="Times"/>
-        </w:rPr>
-        <w:t>7-10 days</w:t>
-      </w:r>
-    </w:p>
-    <w:p>
-      <w:r>
-        <w:rPr>
-          <w:rFonts w:ascii="Times" w:hAnsi="Times" w:cs="Times"/>
-          <w:b/>
-        </w:rPr>
-        <w:t>Assigned To: </w:t>
-      </w:r>
-      <w:r>
-        <w:rPr>
-          <w:rFonts w:ascii="Times" w:hAnsi="Times" w:cs="Times"/>
-        </w:rPr>
-        <w:t>Faisal Almansour</w:t>
-      </w:r>
-    </w:p>
-    <w:p>
-      <w:r>
-        <w:rPr>
-          <w:rFonts w:ascii="Times" w:hAnsi="Times" w:cs="Times"/>
-          <w:b/>
-        </w:rPr>
-        <w:t xml:space="preserve">Description:  </w:t>
-      </w:r>
-    </w:p>
-    <w:p>
-      <w:pPr>
-        <w:ind w:left="720"/>
-      </w:pPr>
-      <w:r>
-        <w:rPr>
-          <w:rFonts w:ascii="Times" w:hAnsi="Times" w:cs="Times"/>
-        </w:rPr>
-        <w:tab/>
-        <w:t>•</w:t>
-      </w:r>
-      <w:r>
-        <w:rPr>
-          <w:rFonts w:ascii="Times" w:hAnsi="Times" w:cs="Times"/>
-        </w:rPr>
-        <w:tab/>
-      </w:r>
-      <w:r>
-        <w:rPr>
-          <w:rFonts w:ascii="Times" w:hAnsi="Times" w:cs="Times"/>
-        </w:rPr>
-        <w:t>Searching books title and make sure their available.</w:t>
-      </w:r>
-    </w:p>
-    <w:p>
-      <w:pPr>
-        <w:ind w:left="720"/>
-      </w:pPr>
-      <w:r>
-        <w:rPr>
-          <w:rFonts w:ascii="Times" w:hAnsi="Times" w:cs="Times"/>
-        </w:rPr>
-        <w:lastRenderedPageBreak/>
-        <w:tab/>
-        <w:t>•</w:t>
-      </w:r>
-      <w:r>
-        <w:rPr>
-          <w:rFonts w:ascii="Times" w:hAnsi="Times" w:cs="Times"/>
-        </w:rPr>
-        <w:tab/>
-        <w:t>Making sure members can access info such as current or past checkout, fees, and hold request.</w:t>
-      </w:r>
-    </w:p>
-    <w:p>
-      <w:r>
-        <w:t>-----------------------------------</w:t>
-      </w:r>
-    </w:p>
-    <w:p>
-      <w:r>
-        <w:rPr>
-          <w:rFonts w:ascii="Times" w:hAnsi="Times" w:cs="Times"/>
-          <w:b/>
-        </w:rPr>
-        <w:t xml:space="preserve">Task:  </w:t>
-      </w:r>
-      <w:r>
-        <w:rPr>
-          <w:rFonts w:ascii="Times" w:hAnsi="Times" w:cs="Times"/>
-        </w:rPr>
-        <w:t>UID 7: Retrieve member account information through Associate privileges</w:t>
-      </w:r>
-    </w:p>
-    <w:p>
-      <w:r>
-        <w:rPr>
-          <w:rFonts w:ascii="Times" w:hAnsi="Times" w:cs="Times"/>
-          <w:b/>
-        </w:rPr>
-        <w:t>Time Est:  </w:t>
-      </w:r>
-      <w:r>
-        <w:rPr>
-          <w:rFonts w:ascii="Times" w:hAnsi="Times" w:cs="Times"/>
-        </w:rPr>
-        <w:t>2-4 days</w:t>
-      </w:r>
-    </w:p>
-    <w:p>
-      <w:r>
-        <w:rPr>
-          <w:rFonts w:ascii="Times" w:hAnsi="Times" w:cs="Times"/>
-          <w:b/>
-        </w:rPr>
-        <w:t>Assign</w:t>
-      </w:r>
-      <w:r>
-        <w:rPr>
-          <w:rFonts w:ascii="Times" w:hAnsi="Times" w:cs="Times"/>
-          <w:b/>
-        </w:rPr>
-        <w:t>ed To: </w:t>
       </w:r>
       <w:r>
         <w:rPr>

</xml_diff>